<commit_message>
testing conditional IF tag
</commit_message>
<xml_diff>
--- a/sources/TemplateEngine.Docx.Example/InputTemplate.docx
+++ b/sources/TemplateEngine.Docx.Example/InputTemplate.docx
@@ -1,10 +1,10 @@
 
 <file path=word/document.xml><?xml version="1.0" encoding="utf-8"?>
-<w:document xmlns:wpc="http://schemas.microsoft.com/office/word/2010/wordprocessingCanvas" xmlns:cx="http://schemas.microsoft.com/office/drawing/2014/chartex" xmlns:mc="http://schemas.openxmlformats.org/markup-compatibility/2006" xmlns:o="urn:schemas-microsoft-com:office:office" xmlns:r="http://schemas.openxmlformats.org/officeDocument/2006/relationships" xmlns:m="http://schemas.openxmlformats.org/officeDocument/2006/math" xmlns:v="urn:schemas-microsoft-com:vml" xmlns:wp14="http://schemas.microsoft.com/office/word/2010/wordprocessingDrawing" xmlns:wp="http://schemas.openxmlformats.org/drawingml/2006/wordprocessingDrawing" xmlns:w10="urn:schemas-microsoft-com:office:word" xmlns:w="http://schemas.openxmlformats.org/wordprocessingml/2006/main" xmlns:w14="http://schemas.microsoft.com/office/word/2010/wordml" xmlns:w15="http://schemas.microsoft.com/office/word/2012/wordml" xmlns:w16se="http://schemas.microsoft.com/office/word/2015/wordml/symex" xmlns:wpg="http://schemas.microsoft.com/office/word/2010/wordprocessingGroup" xmlns:wpi="http://schemas.microsoft.com/office/word/2010/wordprocessingInk" xmlns:wne="http://schemas.microsoft.com/office/word/2006/wordml" xmlns:wps="http://schemas.microsoft.com/office/word/2010/wordprocessingShape" mc:Ignorable="w14 w15 w16se wp14">
+<w:document xmlns:wpc="http://schemas.microsoft.com/office/word/2010/wordprocessingCanvas" xmlns:cx="http://schemas.microsoft.com/office/drawing/2014/chartex" xmlns:cx1="http://schemas.microsoft.com/office/drawing/2015/9/8/chartex" xmlns:cx2="http://schemas.microsoft.com/office/drawing/2015/10/21/chartex" xmlns:cx3="http://schemas.microsoft.com/office/drawing/2016/5/9/chartex" xmlns:cx4="http://schemas.microsoft.com/office/drawing/2016/5/10/chartex" xmlns:cx5="http://schemas.microsoft.com/office/drawing/2016/5/11/chartex" xmlns:cx6="http://schemas.microsoft.com/office/drawing/2016/5/12/chartex" xmlns:cx7="http://schemas.microsoft.com/office/drawing/2016/5/13/chartex" xmlns:cx8="http://schemas.microsoft.com/office/drawing/2016/5/14/chartex" xmlns:mc="http://schemas.openxmlformats.org/markup-compatibility/2006" xmlns:aink="http://schemas.microsoft.com/office/drawing/2016/ink" xmlns:am3d="http://schemas.microsoft.com/office/drawing/2017/model3d" xmlns:o="urn:schemas-microsoft-com:office:office" xmlns:r="http://schemas.openxmlformats.org/officeDocument/2006/relationships" xmlns:m="http://schemas.openxmlformats.org/officeDocument/2006/math" xmlns:v="urn:schemas-microsoft-com:vml" xmlns:wp14="http://schemas.microsoft.com/office/word/2010/wordprocessingDrawing" xmlns:wp="http://schemas.openxmlformats.org/drawingml/2006/wordprocessingDrawing" xmlns:w10="urn:schemas-microsoft-com:office:word" xmlns:w="http://schemas.openxmlformats.org/wordprocessingml/2006/main" xmlns:w14="http://schemas.microsoft.com/office/word/2010/wordml" xmlns:w15="http://schemas.microsoft.com/office/word/2012/wordml" xmlns:w16cid="http://schemas.microsoft.com/office/word/2016/wordml/cid" xmlns:w16se="http://schemas.microsoft.com/office/word/2015/wordml/symex" xmlns:wpg="http://schemas.microsoft.com/office/word/2010/wordprocessingGroup" xmlns:wpi="http://schemas.microsoft.com/office/word/2010/wordprocessingInk" xmlns:wne="http://schemas.microsoft.com/office/word/2006/wordml" xmlns:wps="http://schemas.microsoft.com/office/word/2010/wordprocessingShape" mc:Ignorable="w14 w15 w16se w16cid wp14">
   <w:body>
     <w:p>
       <w:pPr>
-        <w:pStyle w:val="1"/>
+        <w:pStyle w:val="Heading1"/>
         <w:rPr>
           <w:lang w:val="en-US"/>
         </w:rPr>
@@ -47,7 +47,79 @@
     </w:p>
     <w:p>
       <w:pPr>
-        <w:pStyle w:val="2"/>
+        <w:rPr>
+          <w:lang w:val="en-US"/>
+        </w:rPr>
+      </w:pPr>
+      <w:r>
+        <w:rPr>
+          <w:lang w:val="en-US"/>
+        </w:rPr>
+        <w:t xml:space="preserve">Conditional section: </w:t>
+      </w:r>
+      <w:sdt>
+        <w:sdtPr>
+          <w:rPr>
+            <w:lang w:val="en-US"/>
+          </w:rPr>
+          <w:alias w:val="if 1&gt;2"/>
+          <w:tag w:val="if 1&gt;2"/>
+          <w:id w:val="-880631374"/>
+          <w:placeholder>
+            <w:docPart w:val="DefaultPlaceholder_-1854013440"/>
+          </w:placeholder>
+          <w:text/>
+        </w:sdtPr>
+        <w:sdtContent>
+          <w:r>
+            <w:rPr>
+              <w:lang w:val="en-US"/>
+            </w:rPr>
+            <w:t>should be hidden</w:t>
+          </w:r>
+        </w:sdtContent>
+      </w:sdt>
+      <w:r>
+        <w:rPr>
+          <w:lang w:val="en-US"/>
+        </w:rPr>
+        <w:t xml:space="preserve"> </w:t>
+      </w:r>
+      <w:sdt>
+        <w:sdtPr>
+          <w:rPr>
+            <w:lang w:val="en-US"/>
+          </w:rPr>
+          <w:alias w:val="if 1&lt;2"/>
+          <w:tag w:val="if 1&lt;2"/>
+          <w:id w:val="1050816559"/>
+          <w:placeholder>
+            <w:docPart w:val="DefaultPlaceholder_-1854013440"/>
+          </w:placeholder>
+          <w:text/>
+        </w:sdtPr>
+        <w:sdtContent>
+          <w:r>
+            <w:rPr>
+              <w:lang w:val="en-US"/>
+            </w:rPr>
+            <w:t>should be shown</w:t>
+          </w:r>
+        </w:sdtContent>
+      </w:sdt>
+    </w:p>
+    <w:p>
+      <w:pPr>
+        <w:rPr>
+          <w:lang w:val="en-US"/>
+        </w:rPr>
+      </w:pPr>
+      <w:bookmarkStart w:id="0" w:name="_GoBack"/>
+      <w:bookmarkEnd w:id="0"/>
+    </w:p>
+    <w:p>
+      <w:pPr>
+        <w:pStyle w:val="Heading2"/>
         <w:rPr>
           <w:lang w:val="en-US"/>
         </w:rPr>
@@ -85,7 +157,7 @@
       <w:sdtContent>
         <w:tbl>
           <w:tblPr>
-            <w:tblStyle w:val="-450"/>
+            <w:tblStyle w:val="GridTable4-Accent5"/>
             <w:tblW w:w="0" w:type="auto"/>
             <w:tblLook w:val="04A0" w:firstRow="1" w:lastRow="0" w:firstColumn="1" w:lastColumn="0" w:noHBand="0" w:noVBand="1"/>
           </w:tblPr>
@@ -280,7 +352,7 @@
     <w:p/>
     <w:p>
       <w:pPr>
-        <w:pStyle w:val="2"/>
+        <w:pStyle w:val="Heading2"/>
         <w:rPr>
           <w:lang w:val="en-US"/>
         </w:rPr>
@@ -308,7 +380,7 @@
       <w:sdtContent>
         <w:p>
           <w:pPr>
-            <w:pStyle w:val="a4"/>
+            <w:pStyle w:val="ListParagraph"/>
             <w:numPr>
               <w:ilvl w:val="0"/>
               <w:numId w:val="3"/>
@@ -379,7 +451,7 @@
     </w:p>
     <w:p>
       <w:pPr>
-        <w:pStyle w:val="2"/>
+        <w:pStyle w:val="Heading2"/>
         <w:rPr>
           <w:lang w:val="en-US"/>
         </w:rPr>
@@ -421,7 +493,7 @@
           <w:sdtContent>
             <w:p>
               <w:pPr>
-                <w:pStyle w:val="a4"/>
+                <w:pStyle w:val="ListParagraph"/>
                 <w:numPr>
                   <w:ilvl w:val="0"/>
                   <w:numId w:val="4"/>
@@ -455,7 +527,7 @@
           <w:sdtContent>
             <w:p>
               <w:pPr>
-                <w:pStyle w:val="a4"/>
+                <w:pStyle w:val="ListParagraph"/>
                 <w:numPr>
                   <w:ilvl w:val="1"/>
                   <w:numId w:val="4"/>
@@ -484,7 +556,7 @@
     </w:p>
     <w:p>
       <w:pPr>
-        <w:pStyle w:val="2"/>
+        <w:pStyle w:val="Heading2"/>
         <w:rPr>
           <w:lang w:val="en-US"/>
         </w:rPr>
@@ -515,7 +587,7 @@
       <w:sdtContent>
         <w:tbl>
           <w:tblPr>
-            <w:tblStyle w:val="-450"/>
+            <w:tblStyle w:val="GridTable4-Accent5"/>
             <w:tblW w:w="0" w:type="auto"/>
             <w:tblLook w:val="04A0" w:firstRow="1" w:lastRow="0" w:firstColumn="1" w:lastColumn="0" w:noHBand="0" w:noVBand="1"/>
           </w:tblPr>
@@ -694,7 +766,7 @@
                     <w:sdtContent>
                       <w:p>
                         <w:pPr>
-                          <w:pStyle w:val="a4"/>
+                          <w:pStyle w:val="ListParagraph"/>
                           <w:numPr>
                             <w:ilvl w:val="0"/>
                             <w:numId w:val="5"/>
@@ -729,7 +801,7 @@
     </w:p>
     <w:p>
       <w:pPr>
-        <w:pStyle w:val="2"/>
+        <w:pStyle w:val="Heading2"/>
         <w:rPr>
           <w:lang w:val="en-US"/>
         </w:rPr>
@@ -771,7 +843,7 @@
           <w:sdtContent>
             <w:p>
               <w:pPr>
-                <w:pStyle w:val="a4"/>
+                <w:pStyle w:val="ListParagraph"/>
                 <w:numPr>
                   <w:ilvl w:val="0"/>
                   <w:numId w:val="6"/>
@@ -809,7 +881,7 @@
           <w:sdtContent>
             <w:tbl>
               <w:tblPr>
-                <w:tblStyle w:val="-450"/>
+                <w:tblStyle w:val="GridTable4-Accent5"/>
                 <w:tblW w:w="0" w:type="auto"/>
                 <w:tblLook w:val="04A0" w:firstRow="1" w:lastRow="0" w:firstColumn="1" w:lastColumn="0" w:noHBand="0" w:noVBand="1"/>
               </w:tblPr>
@@ -949,7 +1021,7 @@
     </w:p>
     <w:p>
       <w:pPr>
-        <w:pStyle w:val="2"/>
+        <w:pStyle w:val="Heading2"/>
         <w:rPr>
           <w:lang w:val="en-US"/>
         </w:rPr>
@@ -991,7 +1063,7 @@
       <w:sdtContent>
         <w:tbl>
           <w:tblPr>
-            <w:tblStyle w:val="-55"/>
+            <w:tblStyle w:val="GridTable5Dark-Accent5"/>
             <w:tblW w:w="9351" w:type="dxa"/>
             <w:tblLook w:val="0680" w:firstRow="0" w:lastRow="0" w:firstColumn="1" w:lastColumn="0" w:noHBand="1" w:noVBand="1"/>
           </w:tblPr>
@@ -1144,6 +1216,7 @@
                   <w:rPr>
                     <w:lang w:val="en-US"/>
                   </w:rPr>
+                  <w:lastRenderedPageBreak/>
                   <w:t>Statistics</w:t>
                 </w:r>
               </w:p>
@@ -1241,7 +1314,7 @@
     </w:p>
     <w:p>
       <w:pPr>
-        <w:pStyle w:val="2"/>
+        <w:pStyle w:val="Heading2"/>
         <w:rPr>
           <w:lang w:val="en-US"/>
         </w:rPr>
@@ -1250,7 +1323,6 @@
         <w:rPr>
           <w:lang w:val="en-US"/>
         </w:rPr>
-        <w:lastRenderedPageBreak/>
         <w:t>Merged rows</w:t>
       </w:r>
     </w:p>
@@ -1277,7 +1349,7 @@
       <w:sdtContent>
         <w:tbl>
           <w:tblPr>
-            <w:tblStyle w:val="-450"/>
+            <w:tblStyle w:val="GridTable4-Accent5"/>
             <w:tblW w:w="9351" w:type="dxa"/>
             <w:tblLook w:val="0680" w:firstRow="0" w:lastRow="0" w:firstColumn="1" w:lastColumn="0" w:noHBand="1" w:noVBand="1"/>
           </w:tblPr>
@@ -1599,7 +1671,7 @@
     </w:p>
     <w:p>
       <w:pPr>
-        <w:pStyle w:val="2"/>
+        <w:pStyle w:val="Heading2"/>
         <w:rPr>
           <w:lang w:val="en-US"/>
         </w:rPr>
@@ -1635,7 +1707,7 @@
       <w:sdtContent>
         <w:tbl>
           <w:tblPr>
-            <w:tblStyle w:val="-450"/>
+            <w:tblStyle w:val="GridTable4-Accent5"/>
             <w:tblW w:w="9356" w:type="dxa"/>
             <w:tblInd w:w="-5" w:type="dxa"/>
             <w:tblLook w:val="04A0" w:firstRow="1" w:lastRow="0" w:firstColumn="1" w:lastColumn="0" w:noHBand="0" w:noVBand="1"/>
@@ -1909,7 +1981,7 @@
     </w:p>
     <w:p>
       <w:pPr>
-        <w:pStyle w:val="2"/>
+        <w:pStyle w:val="Heading2"/>
         <w:rPr>
           <w:lang w:val="en-US"/>
         </w:rPr>
@@ -2005,7 +2077,7 @@
     </w:p>
     <w:p>
       <w:pPr>
-        <w:pStyle w:val="2"/>
+        <w:pStyle w:val="Heading2"/>
         <w:rPr>
           <w:lang w:val="en-US"/>
         </w:rPr>
@@ -2040,7 +2112,7 @@
       <w:sdtContent>
         <w:tbl>
           <w:tblPr>
-            <w:tblStyle w:val="-450"/>
+            <w:tblStyle w:val="GridTable4-Accent5"/>
             <w:tblW w:w="9351" w:type="dxa"/>
             <w:tblBorders>
               <w:top w:val="none" w:sz="0" w:space="0" w:color="auto"/>
@@ -2369,7 +2441,7 @@
     </w:p>
     <w:p>
       <w:pPr>
-        <w:pStyle w:val="2"/>
+        <w:pStyle w:val="Heading2"/>
         <w:rPr>
           <w:lang w:val="en-US"/>
         </w:rPr>
@@ -2378,12 +2450,11 @@
         <w:rPr>
           <w:lang w:val="en-US"/>
         </w:rPr>
-        <w:lastRenderedPageBreak/>
         <w:t>Images inside a list</w:t>
       </w:r>
     </w:p>
-    <w:bookmarkStart w:id="0" w:name="OLE_LINK2" w:displacedByCustomXml="next"/>
-    <w:bookmarkStart w:id="1" w:name="OLE_LINK1" w:displacedByCustomXml="next"/>
+    <w:bookmarkStart w:id="1" w:name="OLE_LINK2" w:displacedByCustomXml="next"/>
+    <w:bookmarkStart w:id="2" w:name="OLE_LINK1" w:displacedByCustomXml="next"/>
     <w:sdt>
       <w:sdtPr>
         <w:rPr>
@@ -2400,7 +2471,7 @@
       <w:sdtContent>
         <w:p>
           <w:pPr>
-            <w:pStyle w:val="a4"/>
+            <w:pStyle w:val="ListParagraph"/>
             <w:numPr>
               <w:ilvl w:val="0"/>
               <w:numId w:val="10"/>
@@ -2499,7 +2570,7 @@
             <w:sdtContent>
               <w:r>
                 <w:rPr>
-                  <w:rStyle w:val="a7"/>
+                  <w:rStyle w:val="TitleChar"/>
                 </w:rPr>
                 <w:t>Name</w:t>
               </w:r>
@@ -2525,14 +2596,12 @@
             </w:sdtPr>
             <w:sdtEndPr/>
             <w:sdtContent>
-              <w:bookmarkStart w:id="2" w:name="_GoBack"/>
               <w:r>
                 <w:rPr>
                   <w:lang w:val="en-US"/>
                 </w:rPr>
                 <w:t>dates of life</w:t>
               </w:r>
-              <w:bookmarkEnd w:id="2"/>
             </w:sdtContent>
           </w:sdt>
           <w:r>
@@ -2558,7 +2627,7 @@
           <w:sdtContent>
             <w:p>
               <w:pPr>
-                <w:pStyle w:val="a4"/>
+                <w:pStyle w:val="ListParagraph"/>
                 <w:numPr>
                   <w:ilvl w:val="0"/>
                   <w:numId w:val="9"/>
@@ -2576,11 +2645,11 @@
         </w:sdt>
       </w:sdtContent>
     </w:sdt>
-    <w:bookmarkEnd w:id="0" w:displacedByCustomXml="prev"/>
     <w:bookmarkEnd w:id="1" w:displacedByCustomXml="prev"/>
+    <w:bookmarkEnd w:id="2" w:displacedByCustomXml="prev"/>
     <w:p>
       <w:pPr>
-        <w:pStyle w:val="2"/>
+        <w:pStyle w:val="Heading2"/>
         <w:rPr>
           <w:lang w:val="en-US"/>
         </w:rPr>
@@ -2703,7 +2772,7 @@
             <w:sdtContent>
               <w:r>
                 <w:rPr>
-                  <w:rStyle w:val="a7"/>
+                  <w:rStyle w:val="TitleChar"/>
                 </w:rPr>
                 <w:t>Name</w:t>
               </w:r>
@@ -2760,7 +2829,7 @@
           <w:sdtContent>
             <w:p>
               <w:pPr>
-                <w:pStyle w:val="a4"/>
+                <w:pStyle w:val="ListParagraph"/>
                 <w:numPr>
                   <w:ilvl w:val="0"/>
                   <w:numId w:val="9"/>
@@ -2783,7 +2852,7 @@
     </w:sdt>
     <w:p>
       <w:pPr>
-        <w:pStyle w:val="2"/>
+        <w:pStyle w:val="Heading2"/>
         <w:rPr>
           <w:lang w:val="en-US"/>
         </w:rPr>
@@ -2911,14 +2980,12 @@
             </w:sdtPr>
             <w:sdtEndPr/>
             <w:sdtContent>
-              <w:proofErr w:type="spellStart"/>
               <w:r>
                 <w:rPr>
-                  <w:rStyle w:val="a7"/>
+                  <w:rStyle w:val="TitleChar"/>
                 </w:rPr>
                 <w:t>Name</w:t>
               </w:r>
-              <w:proofErr w:type="spellEnd"/>
             </w:sdtContent>
           </w:sdt>
           <w:r>
@@ -2972,7 +3039,7 @@
           <w:sdtContent>
             <w:p>
               <w:pPr>
-                <w:pStyle w:val="a4"/>
+                <w:pStyle w:val="ListParagraph"/>
                 <w:numPr>
                   <w:ilvl w:val="0"/>
                   <w:numId w:val="9"/>
@@ -3013,7 +3080,7 @@
 </file>
 
 <file path=word/endnotes.xml><?xml version="1.0" encoding="utf-8"?>
-<w:endnotes xmlns:wpc="http://schemas.microsoft.com/office/word/2010/wordprocessingCanvas" xmlns:cx="http://schemas.microsoft.com/office/drawing/2014/chartex" xmlns:mc="http://schemas.openxmlformats.org/markup-compatibility/2006" xmlns:o="urn:schemas-microsoft-com:office:office" xmlns:r="http://schemas.openxmlformats.org/officeDocument/2006/relationships" xmlns:m="http://schemas.openxmlformats.org/officeDocument/2006/math" xmlns:v="urn:schemas-microsoft-com:vml" xmlns:wp14="http://schemas.microsoft.com/office/word/2010/wordprocessingDrawing" xmlns:wp="http://schemas.openxmlformats.org/drawingml/2006/wordprocessingDrawing" xmlns:w10="urn:schemas-microsoft-com:office:word" xmlns:w="http://schemas.openxmlformats.org/wordprocessingml/2006/main" xmlns:w14="http://schemas.microsoft.com/office/word/2010/wordml" xmlns:w15="http://schemas.microsoft.com/office/word/2012/wordml" xmlns:w16se="http://schemas.microsoft.com/office/word/2015/wordml/symex" xmlns:wpg="http://schemas.microsoft.com/office/word/2010/wordprocessingGroup" xmlns:wpi="http://schemas.microsoft.com/office/word/2010/wordprocessingInk" xmlns:wne="http://schemas.microsoft.com/office/word/2006/wordml" xmlns:wps="http://schemas.microsoft.com/office/word/2010/wordprocessingShape" mc:Ignorable="w14 w15 w16se wp14">
+<w:endnotes xmlns:wpc="http://schemas.microsoft.com/office/word/2010/wordprocessingCanvas" xmlns:cx="http://schemas.microsoft.com/office/drawing/2014/chartex" xmlns:cx1="http://schemas.microsoft.com/office/drawing/2015/9/8/chartex" xmlns:cx2="http://schemas.microsoft.com/office/drawing/2015/10/21/chartex" xmlns:cx3="http://schemas.microsoft.com/office/drawing/2016/5/9/chartex" xmlns:cx4="http://schemas.microsoft.com/office/drawing/2016/5/10/chartex" xmlns:cx5="http://schemas.microsoft.com/office/drawing/2016/5/11/chartex" xmlns:cx6="http://schemas.microsoft.com/office/drawing/2016/5/12/chartex" xmlns:cx7="http://schemas.microsoft.com/office/drawing/2016/5/13/chartex" xmlns:cx8="http://schemas.microsoft.com/office/drawing/2016/5/14/chartex" xmlns:mc="http://schemas.openxmlformats.org/markup-compatibility/2006" xmlns:aink="http://schemas.microsoft.com/office/drawing/2016/ink" xmlns:am3d="http://schemas.microsoft.com/office/drawing/2017/model3d" xmlns:o="urn:schemas-microsoft-com:office:office" xmlns:r="http://schemas.openxmlformats.org/officeDocument/2006/relationships" xmlns:m="http://schemas.openxmlformats.org/officeDocument/2006/math" xmlns:v="urn:schemas-microsoft-com:vml" xmlns:wp14="http://schemas.microsoft.com/office/word/2010/wordprocessingDrawing" xmlns:wp="http://schemas.openxmlformats.org/drawingml/2006/wordprocessingDrawing" xmlns:w10="urn:schemas-microsoft-com:office:word" xmlns:w="http://schemas.openxmlformats.org/wordprocessingml/2006/main" xmlns:w14="http://schemas.microsoft.com/office/word/2010/wordml" xmlns:w15="http://schemas.microsoft.com/office/word/2012/wordml" xmlns:w16cid="http://schemas.microsoft.com/office/word/2016/wordml/cid" xmlns:w16se="http://schemas.microsoft.com/office/word/2015/wordml/symex" xmlns:wpg="http://schemas.microsoft.com/office/word/2010/wordprocessingGroup" xmlns:wpi="http://schemas.microsoft.com/office/word/2010/wordprocessingInk" xmlns:wne="http://schemas.microsoft.com/office/word/2006/wordml" xmlns:wps="http://schemas.microsoft.com/office/word/2010/wordprocessingShape" mc:Ignorable="w14 w15 w16se w16cid wp14">
   <w:endnote w:type="separator" w:id="-1">
     <w:p>
       <w:pPr>
@@ -3038,7 +3105,7 @@
 </file>
 
 <file path=word/footer1.xml><?xml version="1.0" encoding="utf-8"?>
-<w:ftr xmlns:wpc="http://schemas.microsoft.com/office/word/2010/wordprocessingCanvas" xmlns:cx="http://schemas.microsoft.com/office/drawing/2014/chartex" xmlns:mc="http://schemas.openxmlformats.org/markup-compatibility/2006" xmlns:o="urn:schemas-microsoft-com:office:office" xmlns:r="http://schemas.openxmlformats.org/officeDocument/2006/relationships" xmlns:m="http://schemas.openxmlformats.org/officeDocument/2006/math" xmlns:v="urn:schemas-microsoft-com:vml" xmlns:wp14="http://schemas.microsoft.com/office/word/2010/wordprocessingDrawing" xmlns:wp="http://schemas.openxmlformats.org/drawingml/2006/wordprocessingDrawing" xmlns:w10="urn:schemas-microsoft-com:office:word" xmlns:w="http://schemas.openxmlformats.org/wordprocessingml/2006/main" xmlns:w14="http://schemas.microsoft.com/office/word/2010/wordml" xmlns:w15="http://schemas.microsoft.com/office/word/2012/wordml" xmlns:w16se="http://schemas.microsoft.com/office/word/2015/wordml/symex" xmlns:wpg="http://schemas.microsoft.com/office/word/2010/wordprocessingGroup" xmlns:wpi="http://schemas.microsoft.com/office/word/2010/wordprocessingInk" xmlns:wne="http://schemas.microsoft.com/office/word/2006/wordml" xmlns:wps="http://schemas.microsoft.com/office/word/2010/wordprocessingShape" mc:Ignorable="w14 w15 w16se wp14">
+<w:ftr xmlns:wpc="http://schemas.microsoft.com/office/word/2010/wordprocessingCanvas" xmlns:cx="http://schemas.microsoft.com/office/drawing/2014/chartex" xmlns:cx1="http://schemas.microsoft.com/office/drawing/2015/9/8/chartex" xmlns:cx2="http://schemas.microsoft.com/office/drawing/2015/10/21/chartex" xmlns:cx3="http://schemas.microsoft.com/office/drawing/2016/5/9/chartex" xmlns:cx4="http://schemas.microsoft.com/office/drawing/2016/5/10/chartex" xmlns:cx5="http://schemas.microsoft.com/office/drawing/2016/5/11/chartex" xmlns:cx6="http://schemas.microsoft.com/office/drawing/2016/5/12/chartex" xmlns:cx7="http://schemas.microsoft.com/office/drawing/2016/5/13/chartex" xmlns:cx8="http://schemas.microsoft.com/office/drawing/2016/5/14/chartex" xmlns:mc="http://schemas.openxmlformats.org/markup-compatibility/2006" xmlns:aink="http://schemas.microsoft.com/office/drawing/2016/ink" xmlns:am3d="http://schemas.microsoft.com/office/drawing/2017/model3d" xmlns:o="urn:schemas-microsoft-com:office:office" xmlns:r="http://schemas.openxmlformats.org/officeDocument/2006/relationships" xmlns:m="http://schemas.openxmlformats.org/officeDocument/2006/math" xmlns:v="urn:schemas-microsoft-com:vml" xmlns:wp14="http://schemas.microsoft.com/office/word/2010/wordprocessingDrawing" xmlns:wp="http://schemas.openxmlformats.org/drawingml/2006/wordprocessingDrawing" xmlns:w10="urn:schemas-microsoft-com:office:word" xmlns:w="http://schemas.openxmlformats.org/wordprocessingml/2006/main" xmlns:w14="http://schemas.microsoft.com/office/word/2010/wordml" xmlns:w15="http://schemas.microsoft.com/office/word/2012/wordml" xmlns:w16cid="http://schemas.microsoft.com/office/word/2016/wordml/cid" xmlns:w16se="http://schemas.microsoft.com/office/word/2015/wordml/symex" xmlns:wpg="http://schemas.microsoft.com/office/word/2010/wordprocessingGroup" xmlns:wpi="http://schemas.microsoft.com/office/word/2010/wordprocessingInk" xmlns:wne="http://schemas.microsoft.com/office/word/2006/wordml" xmlns:wps="http://schemas.microsoft.com/office/word/2010/wordprocessingShape" mc:Ignorable="w14 w15 w16se w16cid wp14">
   <w:sdt>
     <w:sdtPr>
       <w:rPr>
@@ -3055,7 +3122,7 @@
     <w:sdtContent>
       <w:p>
         <w:pPr>
-          <w:pStyle w:val="ad"/>
+          <w:pStyle w:val="Footer"/>
           <w:rPr>
             <w:lang w:val="en-US"/>
           </w:rPr>
@@ -3073,7 +3140,7 @@
 </file>
 
 <file path=word/footnotes.xml><?xml version="1.0" encoding="utf-8"?>
-<w:footnotes xmlns:wpc="http://schemas.microsoft.com/office/word/2010/wordprocessingCanvas" xmlns:cx="http://schemas.microsoft.com/office/drawing/2014/chartex" xmlns:mc="http://schemas.openxmlformats.org/markup-compatibility/2006" xmlns:o="urn:schemas-microsoft-com:office:office" xmlns:r="http://schemas.openxmlformats.org/officeDocument/2006/relationships" xmlns:m="http://schemas.openxmlformats.org/officeDocument/2006/math" xmlns:v="urn:schemas-microsoft-com:vml" xmlns:wp14="http://schemas.microsoft.com/office/word/2010/wordprocessingDrawing" xmlns:wp="http://schemas.openxmlformats.org/drawingml/2006/wordprocessingDrawing" xmlns:w10="urn:schemas-microsoft-com:office:word" xmlns:w="http://schemas.openxmlformats.org/wordprocessingml/2006/main" xmlns:w14="http://schemas.microsoft.com/office/word/2010/wordml" xmlns:w15="http://schemas.microsoft.com/office/word/2012/wordml" xmlns:w16se="http://schemas.microsoft.com/office/word/2015/wordml/symex" xmlns:wpg="http://schemas.microsoft.com/office/word/2010/wordprocessingGroup" xmlns:wpi="http://schemas.microsoft.com/office/word/2010/wordprocessingInk" xmlns:wne="http://schemas.microsoft.com/office/word/2006/wordml" xmlns:wps="http://schemas.microsoft.com/office/word/2010/wordprocessingShape" mc:Ignorable="w14 w15 w16se wp14">
+<w:footnotes xmlns:wpc="http://schemas.microsoft.com/office/word/2010/wordprocessingCanvas" xmlns:cx="http://schemas.microsoft.com/office/drawing/2014/chartex" xmlns:cx1="http://schemas.microsoft.com/office/drawing/2015/9/8/chartex" xmlns:cx2="http://schemas.microsoft.com/office/drawing/2015/10/21/chartex" xmlns:cx3="http://schemas.microsoft.com/office/drawing/2016/5/9/chartex" xmlns:cx4="http://schemas.microsoft.com/office/drawing/2016/5/10/chartex" xmlns:cx5="http://schemas.microsoft.com/office/drawing/2016/5/11/chartex" xmlns:cx6="http://schemas.microsoft.com/office/drawing/2016/5/12/chartex" xmlns:cx7="http://schemas.microsoft.com/office/drawing/2016/5/13/chartex" xmlns:cx8="http://schemas.microsoft.com/office/drawing/2016/5/14/chartex" xmlns:mc="http://schemas.openxmlformats.org/markup-compatibility/2006" xmlns:aink="http://schemas.microsoft.com/office/drawing/2016/ink" xmlns:am3d="http://schemas.microsoft.com/office/drawing/2017/model3d" xmlns:o="urn:schemas-microsoft-com:office:office" xmlns:r="http://schemas.openxmlformats.org/officeDocument/2006/relationships" xmlns:m="http://schemas.openxmlformats.org/officeDocument/2006/math" xmlns:v="urn:schemas-microsoft-com:vml" xmlns:wp14="http://schemas.microsoft.com/office/word/2010/wordprocessingDrawing" xmlns:wp="http://schemas.openxmlformats.org/drawingml/2006/wordprocessingDrawing" xmlns:w10="urn:schemas-microsoft-com:office:word" xmlns:w="http://schemas.openxmlformats.org/wordprocessingml/2006/main" xmlns:w14="http://schemas.microsoft.com/office/word/2010/wordml" xmlns:w15="http://schemas.microsoft.com/office/word/2012/wordml" xmlns:w16cid="http://schemas.microsoft.com/office/word/2016/wordml/cid" xmlns:w16se="http://schemas.microsoft.com/office/word/2015/wordml/symex" xmlns:wpg="http://schemas.microsoft.com/office/word/2010/wordprocessingGroup" xmlns:wpi="http://schemas.microsoft.com/office/word/2010/wordprocessingInk" xmlns:wne="http://schemas.microsoft.com/office/word/2006/wordml" xmlns:wps="http://schemas.microsoft.com/office/word/2010/wordprocessingShape" mc:Ignorable="w14 w15 w16se w16cid wp14">
   <w:footnote w:type="separator" w:id="-1">
     <w:p>
       <w:pPr>
@@ -3098,10 +3165,10 @@
 </file>
 
 <file path=word/header1.xml><?xml version="1.0" encoding="utf-8"?>
-<w:hdr xmlns:wpc="http://schemas.microsoft.com/office/word/2010/wordprocessingCanvas" xmlns:cx="http://schemas.microsoft.com/office/drawing/2014/chartex" xmlns:mc="http://schemas.openxmlformats.org/markup-compatibility/2006" xmlns:o="urn:schemas-microsoft-com:office:office" xmlns:r="http://schemas.openxmlformats.org/officeDocument/2006/relationships" xmlns:m="http://schemas.openxmlformats.org/officeDocument/2006/math" xmlns:v="urn:schemas-microsoft-com:vml" xmlns:wp14="http://schemas.microsoft.com/office/word/2010/wordprocessingDrawing" xmlns:wp="http://schemas.openxmlformats.org/drawingml/2006/wordprocessingDrawing" xmlns:w10="urn:schemas-microsoft-com:office:word" xmlns:w="http://schemas.openxmlformats.org/wordprocessingml/2006/main" xmlns:w14="http://schemas.microsoft.com/office/word/2010/wordml" xmlns:w15="http://schemas.microsoft.com/office/word/2012/wordml" xmlns:w16se="http://schemas.microsoft.com/office/word/2015/wordml/symex" xmlns:wpg="http://schemas.microsoft.com/office/word/2010/wordprocessingGroup" xmlns:wpi="http://schemas.microsoft.com/office/word/2010/wordprocessingInk" xmlns:wne="http://schemas.microsoft.com/office/word/2006/wordml" xmlns:wps="http://schemas.microsoft.com/office/word/2010/wordprocessingShape" mc:Ignorable="w14 w15 w16se wp14">
+<w:hdr xmlns:wpc="http://schemas.microsoft.com/office/word/2010/wordprocessingCanvas" xmlns:cx="http://schemas.microsoft.com/office/drawing/2014/chartex" xmlns:cx1="http://schemas.microsoft.com/office/drawing/2015/9/8/chartex" xmlns:cx2="http://schemas.microsoft.com/office/drawing/2015/10/21/chartex" xmlns:cx3="http://schemas.microsoft.com/office/drawing/2016/5/9/chartex" xmlns:cx4="http://schemas.microsoft.com/office/drawing/2016/5/10/chartex" xmlns:cx5="http://schemas.microsoft.com/office/drawing/2016/5/11/chartex" xmlns:cx6="http://schemas.microsoft.com/office/drawing/2016/5/12/chartex" xmlns:cx7="http://schemas.microsoft.com/office/drawing/2016/5/13/chartex" xmlns:cx8="http://schemas.microsoft.com/office/drawing/2016/5/14/chartex" xmlns:mc="http://schemas.openxmlformats.org/markup-compatibility/2006" xmlns:aink="http://schemas.microsoft.com/office/drawing/2016/ink" xmlns:am3d="http://schemas.microsoft.com/office/drawing/2017/model3d" xmlns:o="urn:schemas-microsoft-com:office:office" xmlns:r="http://schemas.openxmlformats.org/officeDocument/2006/relationships" xmlns:m="http://schemas.openxmlformats.org/officeDocument/2006/math" xmlns:v="urn:schemas-microsoft-com:vml" xmlns:wp14="http://schemas.microsoft.com/office/word/2010/wordprocessingDrawing" xmlns:wp="http://schemas.openxmlformats.org/drawingml/2006/wordprocessingDrawing" xmlns:w10="urn:schemas-microsoft-com:office:word" xmlns:w="http://schemas.openxmlformats.org/wordprocessingml/2006/main" xmlns:w14="http://schemas.microsoft.com/office/word/2010/wordml" xmlns:w15="http://schemas.microsoft.com/office/word/2012/wordml" xmlns:w16cid="http://schemas.microsoft.com/office/word/2016/wordml/cid" xmlns:w16se="http://schemas.microsoft.com/office/word/2015/wordml/symex" xmlns:wpg="http://schemas.microsoft.com/office/word/2010/wordprocessingGroup" xmlns:wpi="http://schemas.microsoft.com/office/word/2010/wordprocessingInk" xmlns:wne="http://schemas.microsoft.com/office/word/2006/wordml" xmlns:wps="http://schemas.microsoft.com/office/word/2010/wordprocessingShape" mc:Ignorable="w14 w15 w16se w16cid wp14">
   <w:tbl>
     <w:tblPr>
-      <w:tblStyle w:val="a3"/>
+      <w:tblStyle w:val="TableGrid"/>
       <w:tblW w:w="0" w:type="auto"/>
       <w:tblBorders>
         <w:top w:val="none" w:sz="0" w:space="0" w:color="auto"/>
@@ -3125,7 +3192,7 @@
         </w:tcPr>
         <w:p>
           <w:pPr>
-            <w:pStyle w:val="ab"/>
+            <w:pStyle w:val="Header"/>
             <w:rPr>
               <w:lang w:val="en-US"/>
             </w:rPr>
@@ -3208,7 +3275,7 @@
         </w:tcPr>
         <w:p>
           <w:pPr>
-            <w:pStyle w:val="ab"/>
+            <w:pStyle w:val="Header"/>
             <w:rPr>
               <w:lang w:val="en-US"/>
             </w:rPr>
@@ -3241,7 +3308,7 @@
   </w:tbl>
   <w:p>
     <w:pPr>
-      <w:pStyle w:val="ab"/>
+      <w:pStyle w:val="Header"/>
       <w:rPr>
         <w:lang w:val="en-US"/>
       </w:rPr>
@@ -3251,7 +3318,7 @@
 </file>
 
 <file path=word/numbering.xml><?xml version="1.0" encoding="utf-8"?>
-<w:numbering xmlns:wpc="http://schemas.microsoft.com/office/word/2010/wordprocessingCanvas" xmlns:cx="http://schemas.microsoft.com/office/drawing/2014/chartex" xmlns:mc="http://schemas.openxmlformats.org/markup-compatibility/2006" xmlns:o="urn:schemas-microsoft-com:office:office" xmlns:r="http://schemas.openxmlformats.org/officeDocument/2006/relationships" xmlns:m="http://schemas.openxmlformats.org/officeDocument/2006/math" xmlns:v="urn:schemas-microsoft-com:vml" xmlns:wp14="http://schemas.microsoft.com/office/word/2010/wordprocessingDrawing" xmlns:wp="http://schemas.openxmlformats.org/drawingml/2006/wordprocessingDrawing" xmlns:w10="urn:schemas-microsoft-com:office:word" xmlns:w="http://schemas.openxmlformats.org/wordprocessingml/2006/main" xmlns:w14="http://schemas.microsoft.com/office/word/2010/wordml" xmlns:w15="http://schemas.microsoft.com/office/word/2012/wordml" xmlns:w16se="http://schemas.microsoft.com/office/word/2015/wordml/symex" xmlns:wpg="http://schemas.microsoft.com/office/word/2010/wordprocessingGroup" xmlns:wpi="http://schemas.microsoft.com/office/word/2010/wordprocessingInk" xmlns:wne="http://schemas.microsoft.com/office/word/2006/wordml" xmlns:wps="http://schemas.microsoft.com/office/word/2010/wordprocessingShape" mc:Ignorable="w14 w15 w16se wp14">
+<w:numbering xmlns:wpc="http://schemas.microsoft.com/office/word/2010/wordprocessingCanvas" xmlns:cx="http://schemas.microsoft.com/office/drawing/2014/chartex" xmlns:cx1="http://schemas.microsoft.com/office/drawing/2015/9/8/chartex" xmlns:cx2="http://schemas.microsoft.com/office/drawing/2015/10/21/chartex" xmlns:cx3="http://schemas.microsoft.com/office/drawing/2016/5/9/chartex" xmlns:cx4="http://schemas.microsoft.com/office/drawing/2016/5/10/chartex" xmlns:cx5="http://schemas.microsoft.com/office/drawing/2016/5/11/chartex" xmlns:cx6="http://schemas.microsoft.com/office/drawing/2016/5/12/chartex" xmlns:cx7="http://schemas.microsoft.com/office/drawing/2016/5/13/chartex" xmlns:cx8="http://schemas.microsoft.com/office/drawing/2016/5/14/chartex" xmlns:mc="http://schemas.openxmlformats.org/markup-compatibility/2006" xmlns:aink="http://schemas.microsoft.com/office/drawing/2016/ink" xmlns:am3d="http://schemas.microsoft.com/office/drawing/2017/model3d" xmlns:o="urn:schemas-microsoft-com:office:office" xmlns:r="http://schemas.openxmlformats.org/officeDocument/2006/relationships" xmlns:m="http://schemas.openxmlformats.org/officeDocument/2006/math" xmlns:v="urn:schemas-microsoft-com:vml" xmlns:wp14="http://schemas.microsoft.com/office/word/2010/wordprocessingDrawing" xmlns:wp="http://schemas.openxmlformats.org/drawingml/2006/wordprocessingDrawing" xmlns:w10="urn:schemas-microsoft-com:office:word" xmlns:w="http://schemas.openxmlformats.org/wordprocessingml/2006/main" xmlns:w14="http://schemas.microsoft.com/office/word/2010/wordml" xmlns:w15="http://schemas.microsoft.com/office/word/2012/wordml" xmlns:w16cid="http://schemas.microsoft.com/office/word/2016/wordml/cid" xmlns:w16se="http://schemas.microsoft.com/office/word/2015/wordml/symex" xmlns:wpg="http://schemas.microsoft.com/office/word/2010/wordprocessingGroup" xmlns:wpi="http://schemas.microsoft.com/office/word/2010/wordprocessingInk" xmlns:wne="http://schemas.microsoft.com/office/word/2006/wordml" xmlns:wps="http://schemas.microsoft.com/office/word/2010/wordprocessingShape" mc:Ignorable="w14 w15 w16se w16cid wp14">
   <w:abstractNum w:abstractNumId="0" w15:restartNumberingAfterBreak="0">
     <w:nsid w:val="02DC595C"/>
     <w:multiLevelType w:val="hybridMultilevel"/>
@@ -4274,7 +4341,7 @@
 </file>
 
 <file path=word/styles.xml><?xml version="1.0" encoding="utf-8"?>
-<w:styles xmlns:mc="http://schemas.openxmlformats.org/markup-compatibility/2006" xmlns:r="http://schemas.openxmlformats.org/officeDocument/2006/relationships" xmlns:w="http://schemas.openxmlformats.org/wordprocessingml/2006/main" xmlns:w14="http://schemas.microsoft.com/office/word/2010/wordml" xmlns:w15="http://schemas.microsoft.com/office/word/2012/wordml" xmlns:w16se="http://schemas.microsoft.com/office/word/2015/wordml/symex" mc:Ignorable="w14 w15 w16se">
+<w:styles xmlns:mc="http://schemas.openxmlformats.org/markup-compatibility/2006" xmlns:r="http://schemas.openxmlformats.org/officeDocument/2006/relationships" xmlns:w="http://schemas.openxmlformats.org/wordprocessingml/2006/main" xmlns:w14="http://schemas.microsoft.com/office/word/2010/wordml" xmlns:w15="http://schemas.microsoft.com/office/word/2012/wordml" xmlns:w16cid="http://schemas.microsoft.com/office/word/2016/wordml/cid" xmlns:w16se="http://schemas.microsoft.com/office/word/2015/wordml/symex" mc:Ignorable="w14 w15 w16se w16cid">
   <w:docDefaults>
     <w:rPrDefault>
       <w:rPr>
@@ -4290,7 +4357,7 @@
       </w:pPr>
     </w:pPrDefault>
   </w:docDefaults>
-  <w:latentStyles w:defLockedState="0" w:defUIPriority="99" w:defSemiHidden="0" w:defUnhideWhenUsed="0" w:defQFormat="0" w:count="371">
+  <w:latentStyles w:defLockedState="0" w:defUIPriority="99" w:defSemiHidden="0" w:defUnhideWhenUsed="0" w:defQFormat="0" w:count="375">
     <w:lsdException w:name="Normal" w:uiPriority="0" w:qFormat="1"/>
     <w:lsdException w:name="heading 1" w:uiPriority="9" w:qFormat="1"/>
     <w:lsdException w:name="heading 2" w:semiHidden="1" w:uiPriority="9" w:unhideWhenUsed="1" w:qFormat="1"/>
@@ -4396,7 +4463,6 @@
     <w:lsdException w:name="HTML Sample" w:semiHidden="1" w:unhideWhenUsed="1"/>
     <w:lsdException w:name="HTML Typewriter" w:semiHidden="1" w:unhideWhenUsed="1"/>
     <w:lsdException w:name="HTML Variable" w:semiHidden="1" w:unhideWhenUsed="1"/>
-    <w:lsdException w:name="Normal Table" w:semiHidden="1" w:unhideWhenUsed="1"/>
     <w:lsdException w:name="annotation subject" w:semiHidden="1" w:unhideWhenUsed="1"/>
     <w:lsdException w:name="No List" w:semiHidden="1" w:unhideWhenUsed="1"/>
     <w:lsdException w:name="Outline List 1" w:semiHidden="1" w:unhideWhenUsed="1"/>
@@ -4440,10 +4506,8 @@
     <w:lsdException w:name="Table Elegant" w:semiHidden="1" w:unhideWhenUsed="1"/>
     <w:lsdException w:name="Table Professional" w:semiHidden="1" w:unhideWhenUsed="1"/>
     <w:lsdException w:name="Table Subtle 1" w:semiHidden="1" w:unhideWhenUsed="1"/>
-    <w:lsdException w:name="Table Subtle 2" w:semiHidden="1" w:unhideWhenUsed="1"/>
     <w:lsdException w:name="Table Web 1" w:semiHidden="1" w:unhideWhenUsed="1"/>
     <w:lsdException w:name="Table Web 2" w:semiHidden="1" w:unhideWhenUsed="1"/>
-    <w:lsdException w:name="Table Web 3" w:semiHidden="1" w:unhideWhenUsed="1"/>
     <w:lsdException w:name="Balloon Text" w:semiHidden="1" w:unhideWhenUsed="1"/>
     <w:lsdException w:name="Table Grid" w:uiPriority="39"/>
     <w:lsdException w:name="Table Theme" w:semiHidden="1" w:unhideWhenUsed="1"/>
@@ -4662,16 +4726,20 @@
     <w:lsdException w:name="List Table 5 Dark Accent 6" w:uiPriority="50"/>
     <w:lsdException w:name="List Table 6 Colorful Accent 6" w:uiPriority="51"/>
     <w:lsdException w:name="List Table 7 Colorful Accent 6" w:uiPriority="52"/>
+    <w:lsdException w:name="Mention" w:semiHidden="1" w:unhideWhenUsed="1"/>
+    <w:lsdException w:name="Smart Hyperlink" w:semiHidden="1" w:unhideWhenUsed="1"/>
+    <w:lsdException w:name="Hashtag" w:semiHidden="1" w:unhideWhenUsed="1"/>
+    <w:lsdException w:name="Unresolved Mention" w:semiHidden="1" w:unhideWhenUsed="1"/>
   </w:latentStyles>
-  <w:style w:type="paragraph" w:default="1" w:styleId="a">
+  <w:style w:type="paragraph" w:default="1" w:styleId="Normal">
     <w:name w:val="Normal"/>
     <w:qFormat/>
   </w:style>
-  <w:style w:type="paragraph" w:styleId="1">
+  <w:style w:type="paragraph" w:styleId="Heading1">
     <w:name w:val="heading 1"/>
-    <w:basedOn w:val="a"/>
-    <w:next w:val="a"/>
-    <w:link w:val="10"/>
+    <w:basedOn w:val="Normal"/>
+    <w:next w:val="Normal"/>
+    <w:link w:val="Heading1Char"/>
     <w:uiPriority w:val="9"/>
     <w:qFormat/>
     <w:rsid w:val="00007E01"/>
@@ -4688,11 +4756,11 @@
       <w:szCs w:val="32"/>
     </w:rPr>
   </w:style>
-  <w:style w:type="paragraph" w:styleId="2">
+  <w:style w:type="paragraph" w:styleId="Heading2">
     <w:name w:val="heading 2"/>
-    <w:basedOn w:val="a"/>
-    <w:next w:val="a"/>
-    <w:link w:val="20"/>
+    <w:basedOn w:val="Normal"/>
+    <w:next w:val="Normal"/>
+    <w:link w:val="Heading2Char"/>
     <w:uiPriority w:val="9"/>
     <w:unhideWhenUsed/>
     <w:qFormat/>
@@ -4710,11 +4778,11 @@
       <w:szCs w:val="26"/>
     </w:rPr>
   </w:style>
-  <w:style w:type="paragraph" w:styleId="3">
+  <w:style w:type="paragraph" w:styleId="Heading3">
     <w:name w:val="heading 3"/>
-    <w:basedOn w:val="a"/>
-    <w:next w:val="a"/>
-    <w:link w:val="30"/>
+    <w:basedOn w:val="Normal"/>
+    <w:next w:val="Normal"/>
+    <w:link w:val="Heading3Char"/>
     <w:uiPriority w:val="9"/>
     <w:unhideWhenUsed/>
     <w:qFormat/>
@@ -4732,13 +4800,13 @@
       <w:szCs w:val="24"/>
     </w:rPr>
   </w:style>
-  <w:style w:type="character" w:default="1" w:styleId="a0">
+  <w:style w:type="character" w:default="1" w:styleId="DefaultParagraphFont">
     <w:name w:val="Default Paragraph Font"/>
     <w:uiPriority w:val="1"/>
     <w:semiHidden/>
     <w:unhideWhenUsed/>
   </w:style>
-  <w:style w:type="table" w:default="1" w:styleId="a1">
+  <w:style w:type="table" w:default="1" w:styleId="TableNormal">
     <w:name w:val="Normal Table"/>
     <w:uiPriority w:val="99"/>
     <w:semiHidden/>
@@ -4753,15 +4821,15 @@
       </w:tblCellMar>
     </w:tblPr>
   </w:style>
-  <w:style w:type="numbering" w:default="1" w:styleId="a2">
+  <w:style w:type="numbering" w:default="1" w:styleId="NoList">
     <w:name w:val="No List"/>
     <w:uiPriority w:val="99"/>
     <w:semiHidden/>
     <w:unhideWhenUsed/>
   </w:style>
-  <w:style w:type="table" w:styleId="a3">
+  <w:style w:type="table" w:styleId="TableGrid">
     <w:name w:val="Table Grid"/>
-    <w:basedOn w:val="a1"/>
+    <w:basedOn w:val="TableNormal"/>
     <w:uiPriority w:val="39"/>
     <w:rsid w:val="00451032"/>
     <w:pPr>
@@ -4778,9 +4846,9 @@
       </w:tblBorders>
     </w:tblPr>
   </w:style>
-  <w:style w:type="paragraph" w:styleId="a4">
+  <w:style w:type="paragraph" w:styleId="ListParagraph">
     <w:name w:val="List Paragraph"/>
-    <w:basedOn w:val="a"/>
+    <w:basedOn w:val="Normal"/>
     <w:uiPriority w:val="34"/>
     <w:qFormat/>
     <w:rsid w:val="00451032"/>
@@ -4789,9 +4857,9 @@
       <w:contextualSpacing/>
     </w:pPr>
   </w:style>
-  <w:style w:type="table" w:styleId="-45">
+  <w:style w:type="table" w:styleId="ListTable4-Accent5">
     <w:name w:val="List Table 4 Accent 5"/>
-    <w:basedOn w:val="a1"/>
+    <w:basedOn w:val="TableNormal"/>
     <w:uiPriority w:val="49"/>
     <w:rsid w:val="00451032"/>
     <w:pPr>
@@ -4863,9 +4931,9 @@
       </w:tcPr>
     </w:tblStylePr>
   </w:style>
-  <w:style w:type="table" w:styleId="-450">
+  <w:style w:type="table" w:styleId="GridTable4-Accent5">
     <w:name w:val="Grid Table 4 Accent 5"/>
-    <w:basedOn w:val="a1"/>
+    <w:basedOn w:val="TableNormal"/>
     <w:uiPriority w:val="49"/>
     <w:rsid w:val="00451032"/>
     <w:pPr>
@@ -4939,9 +5007,9 @@
       </w:tcPr>
     </w:tblStylePr>
   </w:style>
-  <w:style w:type="character" w:styleId="a5">
+  <w:style w:type="character" w:styleId="PlaceholderText">
     <w:name w:val="Placeholder Text"/>
-    <w:basedOn w:val="a0"/>
+    <w:basedOn w:val="DefaultParagraphFont"/>
     <w:uiPriority w:val="99"/>
     <w:semiHidden/>
     <w:rsid w:val="00451032"/>
@@ -4949,11 +5017,11 @@
       <w:color w:val="808080"/>
     </w:rPr>
   </w:style>
-  <w:style w:type="paragraph" w:styleId="a6">
+  <w:style w:type="paragraph" w:styleId="Title">
     <w:name w:val="Title"/>
-    <w:basedOn w:val="a"/>
-    <w:next w:val="a"/>
-    <w:link w:val="a7"/>
+    <w:basedOn w:val="Normal"/>
+    <w:next w:val="Normal"/>
+    <w:link w:val="TitleChar"/>
     <w:uiPriority w:val="10"/>
     <w:qFormat/>
     <w:rsid w:val="00007E01"/>
@@ -4969,10 +5037,10 @@
       <w:szCs w:val="56"/>
     </w:rPr>
   </w:style>
-  <w:style w:type="character" w:customStyle="1" w:styleId="a7">
-    <w:name w:val="Заголовок Знак"/>
-    <w:basedOn w:val="a0"/>
-    <w:link w:val="a6"/>
+  <w:style w:type="character" w:customStyle="1" w:styleId="TitleChar">
+    <w:name w:val="Title Char"/>
+    <w:basedOn w:val="DefaultParagraphFont"/>
+    <w:link w:val="Title"/>
     <w:uiPriority w:val="10"/>
     <w:rsid w:val="00007E01"/>
     <w:rPr>
@@ -4983,11 +5051,11 @@
       <w:szCs w:val="56"/>
     </w:rPr>
   </w:style>
-  <w:style w:type="paragraph" w:styleId="a8">
+  <w:style w:type="paragraph" w:styleId="Subtitle">
     <w:name w:val="Subtitle"/>
-    <w:basedOn w:val="a"/>
-    <w:next w:val="a"/>
-    <w:link w:val="a9"/>
+    <w:basedOn w:val="Normal"/>
+    <w:next w:val="Normal"/>
+    <w:link w:val="SubtitleChar"/>
     <w:uiPriority w:val="11"/>
     <w:qFormat/>
     <w:rsid w:val="00007E01"/>
@@ -5002,10 +5070,10 @@
       <w:spacing w:val="15"/>
     </w:rPr>
   </w:style>
-  <w:style w:type="character" w:customStyle="1" w:styleId="a9">
-    <w:name w:val="Подзаголовок Знак"/>
-    <w:basedOn w:val="a0"/>
-    <w:link w:val="a8"/>
+  <w:style w:type="character" w:customStyle="1" w:styleId="SubtitleChar">
+    <w:name w:val="Subtitle Char"/>
+    <w:basedOn w:val="DefaultParagraphFont"/>
+    <w:link w:val="Subtitle"/>
     <w:uiPriority w:val="11"/>
     <w:rsid w:val="00007E01"/>
     <w:rPr>
@@ -5014,10 +5082,10 @@
       <w:spacing w:val="15"/>
     </w:rPr>
   </w:style>
-  <w:style w:type="character" w:customStyle="1" w:styleId="10">
-    <w:name w:val="Заголовок 1 Знак"/>
-    <w:basedOn w:val="a0"/>
-    <w:link w:val="1"/>
+  <w:style w:type="character" w:customStyle="1" w:styleId="Heading1Char">
+    <w:name w:val="Heading 1 Char"/>
+    <w:basedOn w:val="DefaultParagraphFont"/>
+    <w:link w:val="Heading1"/>
     <w:uiPriority w:val="9"/>
     <w:rsid w:val="00007E01"/>
     <w:rPr>
@@ -5027,10 +5095,10 @@
       <w:szCs w:val="32"/>
     </w:rPr>
   </w:style>
-  <w:style w:type="character" w:customStyle="1" w:styleId="20">
-    <w:name w:val="Заголовок 2 Знак"/>
-    <w:basedOn w:val="a0"/>
-    <w:link w:val="2"/>
+  <w:style w:type="character" w:customStyle="1" w:styleId="Heading2Char">
+    <w:name w:val="Heading 2 Char"/>
+    <w:basedOn w:val="DefaultParagraphFont"/>
+    <w:link w:val="Heading2"/>
     <w:uiPriority w:val="9"/>
     <w:rsid w:val="00007E01"/>
     <w:rPr>
@@ -5040,10 +5108,10 @@
       <w:szCs w:val="26"/>
     </w:rPr>
   </w:style>
-  <w:style w:type="character" w:customStyle="1" w:styleId="30">
-    <w:name w:val="Заголовок 3 Знак"/>
-    <w:basedOn w:val="a0"/>
-    <w:link w:val="3"/>
+  <w:style w:type="character" w:customStyle="1" w:styleId="Heading3Char">
+    <w:name w:val="Heading 3 Char"/>
+    <w:basedOn w:val="DefaultParagraphFont"/>
+    <w:link w:val="Heading3"/>
     <w:uiPriority w:val="9"/>
     <w:rsid w:val="00CD4948"/>
     <w:rPr>
@@ -5053,9 +5121,9 @@
       <w:szCs w:val="24"/>
     </w:rPr>
   </w:style>
-  <w:style w:type="table" w:styleId="aa">
+  <w:style w:type="table" w:styleId="TableGridLight">
     <w:name w:val="Grid Table Light"/>
-    <w:basedOn w:val="a1"/>
+    <w:basedOn w:val="TableNormal"/>
     <w:uiPriority w:val="40"/>
     <w:rsid w:val="00CC02CA"/>
     <w:pPr>
@@ -5072,9 +5140,9 @@
       </w:tblBorders>
     </w:tblPr>
   </w:style>
-  <w:style w:type="table" w:styleId="-55">
+  <w:style w:type="table" w:styleId="GridTable5Dark-Accent5">
     <w:name w:val="Grid Table 5 Dark Accent 5"/>
-    <w:basedOn w:val="a1"/>
+    <w:basedOn w:val="TableNormal"/>
     <w:uiPriority w:val="50"/>
     <w:rsid w:val="00117D9F"/>
     <w:pPr>
@@ -5178,10 +5246,10 @@
       </w:tcPr>
     </w:tblStylePr>
   </w:style>
-  <w:style w:type="paragraph" w:styleId="ab">
+  <w:style w:type="paragraph" w:styleId="Header">
     <w:name w:val="header"/>
-    <w:basedOn w:val="a"/>
-    <w:link w:val="ac"/>
+    <w:basedOn w:val="Normal"/>
+    <w:link w:val="HeaderChar"/>
     <w:uiPriority w:val="99"/>
     <w:unhideWhenUsed/>
     <w:rsid w:val="000C4C50"/>
@@ -5193,17 +5261,17 @@
       <w:spacing w:after="0" w:line="240" w:lineRule="auto"/>
     </w:pPr>
   </w:style>
-  <w:style w:type="character" w:customStyle="1" w:styleId="ac">
-    <w:name w:val="Верхний колонтитул Знак"/>
-    <w:basedOn w:val="a0"/>
-    <w:link w:val="ab"/>
+  <w:style w:type="character" w:customStyle="1" w:styleId="HeaderChar">
+    <w:name w:val="Header Char"/>
+    <w:basedOn w:val="DefaultParagraphFont"/>
+    <w:link w:val="Header"/>
     <w:uiPriority w:val="99"/>
     <w:rsid w:val="000C4C50"/>
   </w:style>
-  <w:style w:type="paragraph" w:styleId="ad">
+  <w:style w:type="paragraph" w:styleId="Footer">
     <w:name w:val="footer"/>
-    <w:basedOn w:val="a"/>
-    <w:link w:val="ae"/>
+    <w:basedOn w:val="Normal"/>
+    <w:link w:val="FooterChar"/>
     <w:uiPriority w:val="99"/>
     <w:unhideWhenUsed/>
     <w:rsid w:val="000C4C50"/>
@@ -5215,10 +5283,10 @@
       <w:spacing w:after="0" w:line="240" w:lineRule="auto"/>
     </w:pPr>
   </w:style>
-  <w:style w:type="character" w:customStyle="1" w:styleId="ae">
-    <w:name w:val="Нижний колонтитул Знак"/>
-    <w:basedOn w:val="a0"/>
-    <w:link w:val="ad"/>
+  <w:style w:type="character" w:customStyle="1" w:styleId="FooterChar">
+    <w:name w:val="Footer Char"/>
+    <w:basedOn w:val="DefaultParagraphFont"/>
+    <w:link w:val="Footer"/>
     <w:uiPriority w:val="99"/>
     <w:rsid w:val="000C4C50"/>
   </w:style>
@@ -5226,7 +5294,7 @@
 </file>
 
 <file path=word/glossary/document.xml><?xml version="1.0" encoding="utf-8"?>
-<w:glossaryDocument xmlns:wpc="http://schemas.microsoft.com/office/word/2010/wordprocessingCanvas" xmlns:cx="http://schemas.microsoft.com/office/drawing/2014/chartex" xmlns:mc="http://schemas.openxmlformats.org/markup-compatibility/2006" xmlns:o="urn:schemas-microsoft-com:office:office" xmlns:r="http://schemas.openxmlformats.org/officeDocument/2006/relationships" xmlns:m="http://schemas.openxmlformats.org/officeDocument/2006/math" xmlns:v="urn:schemas-microsoft-com:vml" xmlns:wp14="http://schemas.microsoft.com/office/word/2010/wordprocessingDrawing" xmlns:wp="http://schemas.openxmlformats.org/drawingml/2006/wordprocessingDrawing" xmlns:w10="urn:schemas-microsoft-com:office:word" xmlns:w="http://schemas.openxmlformats.org/wordprocessingml/2006/main" xmlns:w14="http://schemas.microsoft.com/office/word/2010/wordml" xmlns:w15="http://schemas.microsoft.com/office/word/2012/wordml" xmlns:w16se="http://schemas.microsoft.com/office/word/2015/wordml/symex" xmlns:wpg="http://schemas.microsoft.com/office/word/2010/wordprocessingGroup" xmlns:wpi="http://schemas.microsoft.com/office/word/2010/wordprocessingInk" xmlns:wne="http://schemas.microsoft.com/office/word/2006/wordml" xmlns:wps="http://schemas.microsoft.com/office/word/2010/wordprocessingShape" mc:Ignorable="w14 w15 w16se wp14">
+<w:glossaryDocument xmlns:wpc="http://schemas.microsoft.com/office/word/2010/wordprocessingCanvas" xmlns:cx="http://schemas.microsoft.com/office/drawing/2014/chartex" xmlns:cx1="http://schemas.microsoft.com/office/drawing/2015/9/8/chartex" xmlns:cx2="http://schemas.microsoft.com/office/drawing/2015/10/21/chartex" xmlns:cx3="http://schemas.microsoft.com/office/drawing/2016/5/9/chartex" xmlns:cx4="http://schemas.microsoft.com/office/drawing/2016/5/10/chartex" xmlns:cx5="http://schemas.microsoft.com/office/drawing/2016/5/11/chartex" xmlns:cx6="http://schemas.microsoft.com/office/drawing/2016/5/12/chartex" xmlns:cx7="http://schemas.microsoft.com/office/drawing/2016/5/13/chartex" xmlns:cx8="http://schemas.microsoft.com/office/drawing/2016/5/14/chartex" xmlns:mc="http://schemas.openxmlformats.org/markup-compatibility/2006" xmlns:aink="http://schemas.microsoft.com/office/drawing/2016/ink" xmlns:am3d="http://schemas.microsoft.com/office/drawing/2017/model3d" xmlns:o="urn:schemas-microsoft-com:office:office" xmlns:r="http://schemas.openxmlformats.org/officeDocument/2006/relationships" xmlns:m="http://schemas.openxmlformats.org/officeDocument/2006/math" xmlns:v="urn:schemas-microsoft-com:vml" xmlns:wp14="http://schemas.microsoft.com/office/word/2010/wordprocessingDrawing" xmlns:wp="http://schemas.openxmlformats.org/drawingml/2006/wordprocessingDrawing" xmlns:w10="urn:schemas-microsoft-com:office:word" xmlns:w="http://schemas.openxmlformats.org/wordprocessingml/2006/main" xmlns:w14="http://schemas.microsoft.com/office/word/2010/wordml" xmlns:w15="http://schemas.microsoft.com/office/word/2012/wordml" xmlns:w16cid="http://schemas.microsoft.com/office/word/2016/wordml/cid" xmlns:w16se="http://schemas.microsoft.com/office/word/2015/wordml/symex" xmlns:wpg="http://schemas.microsoft.com/office/word/2010/wordprocessingGroup" xmlns:wpi="http://schemas.microsoft.com/office/word/2010/wordprocessingInk" xmlns:wne="http://schemas.microsoft.com/office/word/2006/wordml" xmlns:wps="http://schemas.microsoft.com/office/word/2010/wordprocessingShape" mc:Ignorable="w14 w15 w16se w16cid wp14">
   <w:docParts>
     <w:docPart>
       <w:docPartPr>
@@ -5247,7 +5315,7 @@
         <w:p>
           <w:r>
             <w:rPr>
-              <w:rStyle w:val="a3"/>
+              <w:rStyle w:val="PlaceholderText"/>
             </w:rPr>
             <w:t>Место для ввода текста.</w:t>
           </w:r>
@@ -5276,7 +5344,7 @@
           </w:pPr>
           <w:r>
             <w:rPr>
-              <w:rStyle w:val="a3"/>
+              <w:rStyle w:val="PlaceholderText"/>
             </w:rPr>
             <w:t>Место для ввода текста.</w:t>
           </w:r>
@@ -5305,7 +5373,7 @@
           </w:pPr>
           <w:r>
             <w:rPr>
-              <w:rStyle w:val="a3"/>
+              <w:rStyle w:val="PlaceholderText"/>
             </w:rPr>
             <w:t>Место для ввода текста.</w:t>
           </w:r>
@@ -5334,7 +5402,7 @@
           </w:pPr>
           <w:r>
             <w:rPr>
-              <w:rStyle w:val="a3"/>
+              <w:rStyle w:val="PlaceholderText"/>
             </w:rPr>
             <w:t>Место для ввода текста.</w:t>
           </w:r>
@@ -5363,7 +5431,7 @@
           </w:pPr>
           <w:r>
             <w:rPr>
-              <w:rStyle w:val="a3"/>
+              <w:rStyle w:val="PlaceholderText"/>
             </w:rPr>
             <w:t>Место для ввода текста.</w:t>
           </w:r>
@@ -5392,7 +5460,7 @@
           </w:pPr>
           <w:r>
             <w:rPr>
-              <w:rStyle w:val="a3"/>
+              <w:rStyle w:val="PlaceholderText"/>
             </w:rPr>
             <w:t>Место для ввода текста.</w:t>
           </w:r>
@@ -5421,7 +5489,7 @@
           </w:pPr>
           <w:r>
             <w:rPr>
-              <w:rStyle w:val="a3"/>
+              <w:rStyle w:val="PlaceholderText"/>
             </w:rPr>
             <w:t>Место для ввода текста.</w:t>
           </w:r>
@@ -5450,7 +5518,7 @@
           </w:pPr>
           <w:r>
             <w:rPr>
-              <w:rStyle w:val="a3"/>
+              <w:rStyle w:val="PlaceholderText"/>
             </w:rPr>
             <w:t>Место для ввода текста.</w:t>
           </w:r>
@@ -5479,9 +5547,35 @@
           </w:pPr>
           <w:r>
             <w:rPr>
-              <w:rStyle w:val="a3"/>
+              <w:rStyle w:val="PlaceholderText"/>
             </w:rPr>
             <w:t>Место для ввода текста.</w:t>
+          </w:r>
+        </w:p>
+      </w:docPartBody>
+    </w:docPart>
+    <w:docPart>
+      <w:docPartPr>
+        <w:name w:val="DefaultPlaceholder_-1854013440"/>
+        <w:category>
+          <w:name w:val="General"/>
+          <w:gallery w:val="placeholder"/>
+        </w:category>
+        <w:types>
+          <w:type w:val="bbPlcHdr"/>
+        </w:types>
+        <w:behaviors>
+          <w:behavior w:val="content"/>
+        </w:behaviors>
+        <w:guid w:val="{626F4013-55E9-43E8-8486-AD9FA5C02B8E}"/>
+      </w:docPartPr>
+      <w:docPartBody>
+        <w:p>
+          <w:r>
+            <w:rPr>
+              <w:rStyle w:val="PlaceholderText"/>
+            </w:rPr>
+            <w:t>Click or tap here to enter text.</w:t>
           </w:r>
         </w:p>
       </w:docPartBody>
@@ -5491,10 +5585,10 @@
 </file>
 
 <file path=word/glossary/fontTable.xml><?xml version="1.0" encoding="utf-8"?>
-<w:fonts xmlns:mc="http://schemas.openxmlformats.org/markup-compatibility/2006" xmlns:r="http://schemas.openxmlformats.org/officeDocument/2006/relationships" xmlns:w="http://schemas.openxmlformats.org/wordprocessingml/2006/main" xmlns:w14="http://schemas.microsoft.com/office/word/2010/wordml" xmlns:w15="http://schemas.microsoft.com/office/word/2012/wordml" xmlns:w16se="http://schemas.microsoft.com/office/word/2015/wordml/symex" mc:Ignorable="w14 w15 w16se">
+<w:fonts xmlns:mc="http://schemas.openxmlformats.org/markup-compatibility/2006" xmlns:r="http://schemas.openxmlformats.org/officeDocument/2006/relationships" xmlns:w="http://schemas.openxmlformats.org/wordprocessingml/2006/main" xmlns:w14="http://schemas.microsoft.com/office/word/2010/wordml" xmlns:w15="http://schemas.microsoft.com/office/word/2012/wordml" xmlns:w16cid="http://schemas.microsoft.com/office/word/2016/wordml/cid" xmlns:w16se="http://schemas.microsoft.com/office/word/2015/wordml/symex" mc:Ignorable="w14 w15 w16se w16cid">
   <w:font w:name="Times New Roman">
     <w:panose1 w:val="02020603050405020304"/>
-    <w:charset w:val="CC"/>
+    <w:charset w:val="00"/>
     <w:family w:val="roman"/>
     <w:pitch w:val="variable"/>
     <w:sig w:usb0="E0002EFF" w:usb1="C000785B" w:usb2="00000009" w:usb3="00000000" w:csb0="000001FF" w:csb1="00000000"/>
@@ -5508,7 +5602,7 @@
   </w:font>
   <w:font w:name="Courier New">
     <w:panose1 w:val="02070309020205020404"/>
-    <w:charset w:val="CC"/>
+    <w:charset w:val="00"/>
     <w:family w:val="modern"/>
     <w:pitch w:val="fixed"/>
     <w:sig w:usb0="E0002EFF" w:usb1="C0007843" w:usb2="00000009" w:usb3="00000000" w:csb0="000001FF" w:csb1="00000000"/>
@@ -5522,30 +5616,30 @@
   </w:font>
   <w:font w:name="Calibri">
     <w:panose1 w:val="020F0502020204030204"/>
-    <w:charset w:val="CC"/>
+    <w:charset w:val="00"/>
     <w:family w:val="swiss"/>
     <w:pitch w:val="variable"/>
     <w:sig w:usb0="E0002AFF" w:usb1="C000247B" w:usb2="00000009" w:usb3="00000000" w:csb0="000001FF" w:csb1="00000000"/>
   </w:font>
   <w:font w:name="Calibri Light">
     <w:panose1 w:val="020F0302020204030204"/>
-    <w:charset w:val="CC"/>
+    <w:charset w:val="00"/>
     <w:family w:val="swiss"/>
     <w:pitch w:val="variable"/>
     <w:sig w:usb0="E0002AFF" w:usb1="C000247B" w:usb2="00000009" w:usb3="00000000" w:csb0="000001FF" w:csb1="00000000"/>
   </w:font>
   <w:font w:name="Arial">
     <w:panose1 w:val="020B0604020202020204"/>
-    <w:charset w:val="CC"/>
+    <w:charset w:val="00"/>
     <w:family w:val="swiss"/>
     <w:pitch w:val="variable"/>
-    <w:sig w:usb0="E0002EFF" w:usb1="C0007843" w:usb2="00000009" w:usb3="00000000" w:csb0="000001FF" w:csb1="00000000"/>
+    <w:sig w:usb0="E0002EFF" w:usb1="C000785B" w:usb2="00000009" w:usb3="00000000" w:csb0="000001FF" w:csb1="00000000"/>
   </w:font>
 </w:fonts>
 </file>
 
 <file path=word/glossary/settings.xml><?xml version="1.0" encoding="utf-8"?>
-<w:settings xmlns:mc="http://schemas.openxmlformats.org/markup-compatibility/2006" xmlns:o="urn:schemas-microsoft-com:office:office" xmlns:r="http://schemas.openxmlformats.org/officeDocument/2006/relationships" xmlns:m="http://schemas.openxmlformats.org/officeDocument/2006/math" xmlns:v="urn:schemas-microsoft-com:vml" xmlns:w10="urn:schemas-microsoft-com:office:word" xmlns:w="http://schemas.openxmlformats.org/wordprocessingml/2006/main" xmlns:w14="http://schemas.microsoft.com/office/word/2010/wordml" xmlns:w15="http://schemas.microsoft.com/office/word/2012/wordml" xmlns:w16se="http://schemas.microsoft.com/office/word/2015/wordml/symex" xmlns:sl="http://schemas.openxmlformats.org/schemaLibrary/2006/main" mc:Ignorable="w14 w15 w16se">
+<w:settings xmlns:mc="http://schemas.openxmlformats.org/markup-compatibility/2006" xmlns:o="urn:schemas-microsoft-com:office:office" xmlns:r="http://schemas.openxmlformats.org/officeDocument/2006/relationships" xmlns:m="http://schemas.openxmlformats.org/officeDocument/2006/math" xmlns:v="urn:schemas-microsoft-com:vml" xmlns:w10="urn:schemas-microsoft-com:office:word" xmlns:w="http://schemas.openxmlformats.org/wordprocessingml/2006/main" xmlns:w14="http://schemas.microsoft.com/office/word/2010/wordml" xmlns:w15="http://schemas.microsoft.com/office/word/2012/wordml" xmlns:w16cid="http://schemas.microsoft.com/office/word/2016/wordml/cid" xmlns:w16se="http://schemas.microsoft.com/office/word/2015/wordml/symex" xmlns:sl="http://schemas.openxmlformats.org/schemaLibrary/2006/main" mc:Ignorable="w14 w15 w16se w16cid">
   <w:view w:val="normal"/>
   <w:defaultTabStop w:val="708"/>
   <w:hyphenationZone w:val="425"/>
@@ -5557,6 +5651,7 @@
     <w:compatSetting w:name="enableOpenTypeFeatures" w:uri="http://schemas.microsoft.com/office/word" w:val="1"/>
     <w:compatSetting w:name="doNotFlipMirrorIndents" w:uri="http://schemas.microsoft.com/office/word" w:val="1"/>
     <w:compatSetting w:name="differentiateMultirowTableHeaders" w:uri="http://schemas.microsoft.com/office/word" w:val="1"/>
+    <w:compatSetting w:name="useWord2013TrackBottomHyphenation" w:uri="http://schemas.microsoft.com/office/word" w:val="1"/>
   </w:compat>
   <w:rsids>
     <w:rsidRoot w:val="00F06F95"/>
@@ -5582,6 +5677,7 @@
     <w:rsid w:val="005241C7"/>
     <w:rsid w:val="00543D7E"/>
     <w:rsid w:val="00601ACF"/>
+    <w:rsid w:val="00604610"/>
     <w:rsid w:val="00630F70"/>
     <w:rsid w:val="00651CEB"/>
     <w:rsid w:val="00663E7E"/>
@@ -5601,6 +5697,7 @@
     <w:rsid w:val="00A64CC6"/>
     <w:rsid w:val="00AE54E8"/>
     <w:rsid w:val="00AF4DAE"/>
+    <w:rsid w:val="00B056C1"/>
     <w:rsid w:val="00B56827"/>
     <w:rsid w:val="00B66D29"/>
     <w:rsid w:val="00B705AE"/>
@@ -5634,14 +5731,14 @@
   </m:mathPr>
   <w:themeFontLang w:val="ru-RU"/>
   <w:clrSchemeMapping w:bg1="light1" w:t1="dark1" w:bg2="light2" w:t2="dark2" w:accent1="accent1" w:accent2="accent2" w:accent3="accent3" w:accent4="accent4" w:accent5="accent5" w:accent6="accent6" w:hyperlink="hyperlink" w:followedHyperlink="followedHyperlink"/>
-  <w:decimalSymbol w:val=","/>
-  <w:listSeparator w:val=";"/>
+  <w:decimalSymbol w:val="."/>
+  <w:listSeparator w:val=","/>
   <w15:chartTrackingRefBased/>
 </w:settings>
 </file>
 
 <file path=word/glossary/styles.xml><?xml version="1.0" encoding="utf-8"?>
-<w:styles xmlns:mc="http://schemas.openxmlformats.org/markup-compatibility/2006" xmlns:r="http://schemas.openxmlformats.org/officeDocument/2006/relationships" xmlns:w="http://schemas.openxmlformats.org/wordprocessingml/2006/main" xmlns:w14="http://schemas.microsoft.com/office/word/2010/wordml" xmlns:w15="http://schemas.microsoft.com/office/word/2012/wordml" xmlns:w16se="http://schemas.microsoft.com/office/word/2015/wordml/symex" mc:Ignorable="w14 w15 w16se">
+<w:styles xmlns:mc="http://schemas.openxmlformats.org/markup-compatibility/2006" xmlns:r="http://schemas.openxmlformats.org/officeDocument/2006/relationships" xmlns:w="http://schemas.openxmlformats.org/wordprocessingml/2006/main" xmlns:w14="http://schemas.microsoft.com/office/word/2010/wordml" xmlns:w15="http://schemas.microsoft.com/office/word/2012/wordml" xmlns:w16cid="http://schemas.microsoft.com/office/word/2016/wordml/cid" xmlns:w16se="http://schemas.microsoft.com/office/word/2015/wordml/symex" mc:Ignorable="w14 w15 w16se w16cid">
   <w:docDefaults>
     <w:rPrDefault>
       <w:rPr>
@@ -5657,7 +5754,7 @@
       </w:pPr>
     </w:pPrDefault>
   </w:docDefaults>
-  <w:latentStyles w:defLockedState="0" w:defUIPriority="99" w:defSemiHidden="0" w:defUnhideWhenUsed="0" w:defQFormat="0" w:count="371">
+  <w:latentStyles w:defLockedState="0" w:defUIPriority="99" w:defSemiHidden="0" w:defUnhideWhenUsed="0" w:defQFormat="0" w:count="375">
     <w:lsdException w:name="Normal" w:uiPriority="0" w:qFormat="1"/>
     <w:lsdException w:name="heading 1" w:uiPriority="9" w:qFormat="1"/>
     <w:lsdException w:name="heading 2" w:semiHidden="1" w:uiPriority="9" w:unhideWhenUsed="1" w:qFormat="1"/>
@@ -5763,7 +5860,6 @@
     <w:lsdException w:name="HTML Sample" w:semiHidden="1" w:unhideWhenUsed="1"/>
     <w:lsdException w:name="HTML Typewriter" w:semiHidden="1" w:unhideWhenUsed="1"/>
     <w:lsdException w:name="HTML Variable" w:semiHidden="1" w:unhideWhenUsed="1"/>
-    <w:lsdException w:name="Normal Table" w:semiHidden="1" w:unhideWhenUsed="1"/>
     <w:lsdException w:name="annotation subject" w:semiHidden="1" w:unhideWhenUsed="1"/>
     <w:lsdException w:name="No List" w:semiHidden="1" w:unhideWhenUsed="1"/>
     <w:lsdException w:name="Outline List 1" w:semiHidden="1" w:unhideWhenUsed="1"/>
@@ -5807,10 +5903,8 @@
     <w:lsdException w:name="Table Elegant" w:semiHidden="1" w:unhideWhenUsed="1"/>
     <w:lsdException w:name="Table Professional" w:semiHidden="1" w:unhideWhenUsed="1"/>
     <w:lsdException w:name="Table Subtle 1" w:semiHidden="1" w:unhideWhenUsed="1"/>
-    <w:lsdException w:name="Table Subtle 2" w:semiHidden="1" w:unhideWhenUsed="1"/>
     <w:lsdException w:name="Table Web 1" w:semiHidden="1" w:unhideWhenUsed="1"/>
     <w:lsdException w:name="Table Web 2" w:semiHidden="1" w:unhideWhenUsed="1"/>
-    <w:lsdException w:name="Table Web 3" w:semiHidden="1" w:unhideWhenUsed="1"/>
     <w:lsdException w:name="Balloon Text" w:semiHidden="1" w:unhideWhenUsed="1"/>
     <w:lsdException w:name="Table Grid" w:uiPriority="39"/>
     <w:lsdException w:name="Table Theme" w:semiHidden="1" w:unhideWhenUsed="1"/>
@@ -6029,18 +6123,22 @@
     <w:lsdException w:name="List Table 5 Dark Accent 6" w:uiPriority="50"/>
     <w:lsdException w:name="List Table 6 Colorful Accent 6" w:uiPriority="51"/>
     <w:lsdException w:name="List Table 7 Colorful Accent 6" w:uiPriority="52"/>
+    <w:lsdException w:name="Mention" w:semiHidden="1" w:unhideWhenUsed="1"/>
+    <w:lsdException w:name="Smart Hyperlink" w:semiHidden="1" w:unhideWhenUsed="1"/>
+    <w:lsdException w:name="Hashtag" w:semiHidden="1" w:unhideWhenUsed="1"/>
+    <w:lsdException w:name="Unresolved Mention" w:semiHidden="1" w:unhideWhenUsed="1"/>
   </w:latentStyles>
-  <w:style w:type="paragraph" w:default="1" w:styleId="a">
+  <w:style w:type="paragraph" w:default="1" w:styleId="Normal">
     <w:name w:val="Normal"/>
     <w:qFormat/>
   </w:style>
-  <w:style w:type="character" w:default="1" w:styleId="a0">
+  <w:style w:type="character" w:default="1" w:styleId="DefaultParagraphFont">
     <w:name w:val="Default Paragraph Font"/>
     <w:uiPriority w:val="1"/>
     <w:semiHidden/>
     <w:unhideWhenUsed/>
   </w:style>
-  <w:style w:type="table" w:default="1" w:styleId="a1">
+  <w:style w:type="table" w:default="1" w:styleId="TableNormal">
     <w:name w:val="Normal Table"/>
     <w:uiPriority w:val="99"/>
     <w:semiHidden/>
@@ -6055,18 +6153,18 @@
       </w:tblCellMar>
     </w:tblPr>
   </w:style>
-  <w:style w:type="numbering" w:default="1" w:styleId="a2">
+  <w:style w:type="numbering" w:default="1" w:styleId="NoList">
     <w:name w:val="No List"/>
     <w:uiPriority w:val="99"/>
     <w:semiHidden/>
     <w:unhideWhenUsed/>
   </w:style>
-  <w:style w:type="character" w:styleId="a3">
+  <w:style w:type="character" w:styleId="PlaceholderText">
     <w:name w:val="Placeholder Text"/>
-    <w:basedOn w:val="a0"/>
+    <w:basedOn w:val="DefaultParagraphFont"/>
     <w:uiPriority w:val="99"/>
     <w:semiHidden/>
-    <w:rsid w:val="00361B8A"/>
+    <w:rsid w:val="00604610"/>
     <w:rPr>
       <w:color w:val="808080"/>
     </w:rPr>
@@ -6131,7 +6229,7 @@
 </file>
 
 <file path=word/glossary/webSettings.xml><?xml version="1.0" encoding="utf-8"?>
-<w:webSettings xmlns:mc="http://schemas.openxmlformats.org/markup-compatibility/2006" xmlns:r="http://schemas.openxmlformats.org/officeDocument/2006/relationships" xmlns:w="http://schemas.openxmlformats.org/wordprocessingml/2006/main" xmlns:w14="http://schemas.microsoft.com/office/word/2010/wordml" xmlns:w15="http://schemas.microsoft.com/office/word/2012/wordml" xmlns:w16se="http://schemas.microsoft.com/office/word/2015/wordml/symex" mc:Ignorable="w14 w15 w16se">
+<w:webSettings xmlns:mc="http://schemas.openxmlformats.org/markup-compatibility/2006" xmlns:r="http://schemas.openxmlformats.org/officeDocument/2006/relationships" xmlns:w="http://schemas.openxmlformats.org/wordprocessingml/2006/main" xmlns:w14="http://schemas.microsoft.com/office/word/2010/wordml" xmlns:w15="http://schemas.microsoft.com/office/word/2012/wordml" xmlns:w16cid="http://schemas.microsoft.com/office/word/2016/wordml/cid" xmlns:w16se="http://schemas.microsoft.com/office/word/2015/wordml/symex" mc:Ignorable="w14 w15 w16se w16cid">
   <w:optimizeForBrowser/>
   <w:allowPNG/>
 </w:webSettings>
@@ -6403,7 +6501,7 @@
 </file>
 
 <file path=customXml/itemProps1.xml><?xml version="1.0" encoding="utf-8"?>
-<ds:datastoreItem xmlns:ds="http://schemas.openxmlformats.org/officeDocument/2006/customXml" ds:itemID="{DCB4E4F4-EECF-453E-A9F5-2FD3E6D46D88}">
+<ds:datastoreItem xmlns:ds="http://schemas.openxmlformats.org/officeDocument/2006/customXml" ds:itemID="{80B4CBDA-9563-48CD-81EE-E62F0E659DC0}">
   <ds:schemaRefs>
     <ds:schemaRef ds:uri="http://schemas.openxmlformats.org/officeDocument/2006/bibliography"/>
   </ds:schemaRefs>

</xml_diff>